<commit_message>
Added link of the repository in document
</commit_message>
<xml_diff>
--- a/WebContent/WEB-INF/document/CodingTest Documentation.docx
+++ b/WebContent/WEB-INF/document/CodingTest Documentation.docx
@@ -67,128 +67,13 @@
         </w:rPr>
         <w:t>Download the project from GitHub repository</w:t>
       </w:r>
-    </w:p>
-    <w:p>
-      <w:pPr>
-        <w:pStyle w:val="ListParagraph"/>
-        <w:numPr>
-          <w:ilvl w:val="0"/>
-          <w:numId w:val="1"/>
-        </w:numPr>
-        <w:spacing w:line="240" w:lineRule="auto"/>
-        <w:rPr>
-          <w:rFonts w:ascii="Times New Roman" w:hAnsi="Times New Roman" w:cs="Times New Roman"/>
-          <w:sz w:val="24"/>
-          <w:szCs w:val="24"/>
-        </w:rPr>
-      </w:pPr>
-      <w:r>
-        <w:rPr>
-          <w:rFonts w:ascii="Times New Roman" w:hAnsi="Times New Roman" w:cs="Times New Roman"/>
-          <w:sz w:val="24"/>
-          <w:szCs w:val="24"/>
-        </w:rPr>
-        <w:t>Copy the project to your IDE</w:t>
-      </w:r>
-      <w:r>
-        <w:rPr>
-          <w:rFonts w:ascii="Times New Roman" w:hAnsi="Times New Roman" w:cs="Times New Roman"/>
-          <w:sz w:val="24"/>
-          <w:szCs w:val="24"/>
-        </w:rPr>
-        <w:t>.</w:t>
-      </w:r>
-    </w:p>
-    <w:p>
-      <w:pPr>
-        <w:pStyle w:val="ListParagraph"/>
-        <w:numPr>
-          <w:ilvl w:val="0"/>
-          <w:numId w:val="1"/>
-        </w:numPr>
-        <w:spacing w:line="240" w:lineRule="auto"/>
-        <w:rPr>
-          <w:rFonts w:ascii="Times New Roman" w:hAnsi="Times New Roman" w:cs="Times New Roman"/>
-          <w:sz w:val="24"/>
-          <w:szCs w:val="24"/>
-        </w:rPr>
-      </w:pPr>
-      <w:r>
-        <w:rPr>
-          <w:rFonts w:ascii="Times New Roman" w:hAnsi="Times New Roman" w:cs="Times New Roman"/>
-          <w:sz w:val="24"/>
-          <w:szCs w:val="24"/>
-        </w:rPr>
-        <w:t>Install tomcat server to run the application.</w:t>
-      </w:r>
-    </w:p>
-    <w:p>
-      <w:pPr>
-        <w:pStyle w:val="ListParagraph"/>
-        <w:numPr>
-          <w:ilvl w:val="0"/>
-          <w:numId w:val="1"/>
-        </w:numPr>
-        <w:spacing w:line="240" w:lineRule="auto"/>
-        <w:rPr>
-          <w:rFonts w:ascii="Times New Roman" w:hAnsi="Times New Roman" w:cs="Times New Roman"/>
-          <w:sz w:val="24"/>
-          <w:szCs w:val="24"/>
-        </w:rPr>
-      </w:pPr>
-      <w:r>
-        <w:rPr>
-          <w:rFonts w:ascii="Times New Roman" w:hAnsi="Times New Roman" w:cs="Times New Roman"/>
-          <w:sz w:val="24"/>
-          <w:szCs w:val="24"/>
-        </w:rPr>
-        <w:t>Add your project to your server.</w:t>
-      </w:r>
-    </w:p>
-    <w:p>
-      <w:pPr>
-        <w:pStyle w:val="ListParagraph"/>
-        <w:numPr>
-          <w:ilvl w:val="0"/>
-          <w:numId w:val="1"/>
-        </w:numPr>
-        <w:spacing w:line="240" w:lineRule="auto"/>
-        <w:rPr>
-          <w:rFonts w:ascii="Times New Roman" w:hAnsi="Times New Roman" w:cs="Times New Roman"/>
-          <w:sz w:val="24"/>
-          <w:szCs w:val="24"/>
-        </w:rPr>
-      </w:pPr>
-      <w:r>
-        <w:rPr>
-          <w:rFonts w:ascii="Times New Roman" w:hAnsi="Times New Roman" w:cs="Times New Roman"/>
-          <w:sz w:val="24"/>
-          <w:szCs w:val="24"/>
-        </w:rPr>
-        <w:t>Start the tomcat server.</w:t>
-      </w:r>
-    </w:p>
-    <w:p>
-      <w:pPr>
-        <w:pStyle w:val="ListParagraph"/>
-        <w:numPr>
-          <w:ilvl w:val="0"/>
-          <w:numId w:val="1"/>
-        </w:numPr>
-        <w:spacing w:line="240" w:lineRule="auto"/>
-        <w:rPr>
-          <w:rFonts w:ascii="Times New Roman" w:hAnsi="Times New Roman" w:cs="Times New Roman"/>
-          <w:sz w:val="24"/>
-          <w:szCs w:val="24"/>
-        </w:rPr>
-      </w:pPr>
-      <w:r>
-        <w:rPr>
-          <w:rFonts w:ascii="Times New Roman" w:hAnsi="Times New Roman" w:cs="Times New Roman"/>
-          <w:sz w:val="24"/>
-          <w:szCs w:val="24"/>
-        </w:rPr>
-        <w:t xml:space="preserve">Once the server is started, open the link </w:t>
+      <w:r>
+        <w:rPr>
+          <w:rFonts w:ascii="Times New Roman" w:hAnsi="Times New Roman" w:cs="Times New Roman"/>
+          <w:sz w:val="24"/>
+          <w:szCs w:val="24"/>
+        </w:rPr>
+        <w:t xml:space="preserve"> </w:t>
       </w:r>
       <w:hyperlink r:id="rId5" w:history="1">
         <w:r>
@@ -198,109 +83,51 @@
             <w:sz w:val="24"/>
             <w:szCs w:val="24"/>
           </w:rPr>
-          <w:t>http://localhost:8080/FundResearch/</w:t>
+          <w:t>https://github.com/SushmitaReddy/FundResearch</w:t>
         </w:r>
       </w:hyperlink>
-      <w:r>
-        <w:rPr>
-          <w:rFonts w:ascii="Times New Roman" w:hAnsi="Times New Roman" w:cs="Times New Roman"/>
-          <w:sz w:val="24"/>
-          <w:szCs w:val="24"/>
-        </w:rPr>
-        <w:t xml:space="preserve"> in chrome. It will download the file output CSV file “monthlyOutPerformance.csv”.</w:t>
-      </w:r>
-    </w:p>
-    <w:p>
-      <w:pPr>
+    </w:p>
+    <w:p>
+      <w:pPr>
+        <w:pStyle w:val="ListParagraph"/>
         <w:spacing w:line="240" w:lineRule="auto"/>
-        <w:rPr>
-          <w:rFonts w:ascii="Times New Roman" w:hAnsi="Times New Roman" w:cs="Times New Roman"/>
-          <w:sz w:val="24"/>
-          <w:szCs w:val="24"/>
-        </w:rPr>
-      </w:pPr>
-    </w:p>
-    <w:p>
-      <w:pPr>
-        <w:spacing w:after="0" w:line="480" w:lineRule="auto"/>
-        <w:rPr>
-          <w:rFonts w:ascii="Times New Roman" w:hAnsi="Times New Roman" w:cs="Times New Roman"/>
-          <w:b/>
-          <w:sz w:val="32"/>
-          <w:szCs w:val="32"/>
-          <w:u w:val="single"/>
-        </w:rPr>
-      </w:pPr>
-      <w:r>
-        <w:rPr>
-          <w:rFonts w:ascii="Times New Roman" w:hAnsi="Times New Roman" w:cs="Times New Roman"/>
-          <w:b/>
-          <w:sz w:val="32"/>
-          <w:szCs w:val="32"/>
-          <w:u w:val="single"/>
-        </w:rPr>
-        <w:t xml:space="preserve">Steps </w:t>
-      </w:r>
-      <w:r>
-        <w:rPr>
-          <w:rFonts w:ascii="Times New Roman" w:hAnsi="Times New Roman" w:cs="Times New Roman"/>
-          <w:b/>
-          <w:sz w:val="32"/>
-          <w:szCs w:val="32"/>
-          <w:u w:val="single"/>
-        </w:rPr>
-        <w:t xml:space="preserve">Followed to </w:t>
-      </w:r>
-      <w:r>
-        <w:rPr>
-          <w:rFonts w:ascii="Times New Roman" w:hAnsi="Times New Roman" w:cs="Times New Roman"/>
-          <w:b/>
-          <w:sz w:val="32"/>
-          <w:szCs w:val="32"/>
-          <w:u w:val="single"/>
-        </w:rPr>
-        <w:t>Implement the Code</w:t>
-      </w:r>
+        <w:ind w:left="360"/>
+        <w:rPr>
+          <w:rFonts w:ascii="Times New Roman" w:hAnsi="Times New Roman" w:cs="Times New Roman"/>
+          <w:sz w:val="24"/>
+          <w:szCs w:val="24"/>
+        </w:rPr>
+      </w:pPr>
     </w:p>
     <w:p>
       <w:pPr>
         <w:pStyle w:val="ListParagraph"/>
         <w:numPr>
           <w:ilvl w:val="0"/>
-          <w:numId w:val="3"/>
+          <w:numId w:val="1"/>
         </w:numPr>
-        <w:spacing w:after="0" w:line="240" w:lineRule="auto"/>
-        <w:rPr>
-          <w:rFonts w:ascii="Times New Roman" w:hAnsi="Times New Roman" w:cs="Times New Roman"/>
-          <w:sz w:val="24"/>
-          <w:szCs w:val="24"/>
-        </w:rPr>
-      </w:pPr>
-      <w:r>
-        <w:rPr>
-          <w:rFonts w:ascii="Times New Roman" w:hAnsi="Times New Roman" w:cs="Times New Roman"/>
-          <w:sz w:val="24"/>
-          <w:szCs w:val="24"/>
-        </w:rPr>
-        <w:t>Created a dynamic project “</w:t>
-      </w:r>
-      <w:proofErr w:type="spellStart"/>
-      <w:r>
-        <w:rPr>
-          <w:rFonts w:ascii="Times New Roman" w:hAnsi="Times New Roman" w:cs="Times New Roman"/>
-          <w:sz w:val="24"/>
-          <w:szCs w:val="24"/>
-        </w:rPr>
-        <w:t>FundResearch</w:t>
-      </w:r>
-      <w:proofErr w:type="spellEnd"/>
-      <w:r>
-        <w:rPr>
-          <w:rFonts w:ascii="Times New Roman" w:hAnsi="Times New Roman" w:cs="Times New Roman"/>
-          <w:sz w:val="24"/>
-          <w:szCs w:val="24"/>
-        </w:rPr>
-        <w:t>” in Eclipse using Java 8.</w:t>
+        <w:spacing w:line="240" w:lineRule="auto"/>
+        <w:rPr>
+          <w:rFonts w:ascii="Times New Roman" w:hAnsi="Times New Roman" w:cs="Times New Roman"/>
+          <w:sz w:val="24"/>
+          <w:szCs w:val="24"/>
+        </w:rPr>
+      </w:pPr>
+      <w:r>
+        <w:rPr>
+          <w:rFonts w:ascii="Times New Roman" w:hAnsi="Times New Roman" w:cs="Times New Roman"/>
+          <w:sz w:val="24"/>
+          <w:szCs w:val="24"/>
+        </w:rPr>
+        <w:t>Copy the project to your IDE</w:t>
+      </w:r>
+      <w:r>
+        <w:rPr>
+          <w:rFonts w:ascii="Times New Roman" w:hAnsi="Times New Roman" w:cs="Times New Roman"/>
+          <w:sz w:val="24"/>
+          <w:szCs w:val="24"/>
+        </w:rPr>
+        <w:t>.</w:t>
       </w:r>
     </w:p>
     <w:p>
@@ -308,22 +135,22 @@
         <w:pStyle w:val="ListParagraph"/>
         <w:numPr>
           <w:ilvl w:val="0"/>
-          <w:numId w:val="3"/>
+          <w:numId w:val="1"/>
         </w:numPr>
-        <w:spacing w:after="0" w:line="240" w:lineRule="auto"/>
-        <w:rPr>
-          <w:rFonts w:ascii="Times New Roman" w:hAnsi="Times New Roman" w:cs="Times New Roman"/>
-          <w:sz w:val="24"/>
-          <w:szCs w:val="24"/>
-        </w:rPr>
-      </w:pPr>
-      <w:r>
-        <w:rPr>
-          <w:rFonts w:ascii="Times New Roman" w:hAnsi="Times New Roman" w:cs="Times New Roman"/>
-          <w:sz w:val="24"/>
-          <w:szCs w:val="24"/>
-        </w:rPr>
-        <w:t>Used Spring MVC framework to implement the code.</w:t>
+        <w:spacing w:line="240" w:lineRule="auto"/>
+        <w:rPr>
+          <w:rFonts w:ascii="Times New Roman" w:hAnsi="Times New Roman" w:cs="Times New Roman"/>
+          <w:sz w:val="24"/>
+          <w:szCs w:val="24"/>
+        </w:rPr>
+      </w:pPr>
+      <w:r>
+        <w:rPr>
+          <w:rFonts w:ascii="Times New Roman" w:hAnsi="Times New Roman" w:cs="Times New Roman"/>
+          <w:sz w:val="24"/>
+          <w:szCs w:val="24"/>
+        </w:rPr>
+        <w:t>Install tomcat server to run the application.</w:t>
       </w:r>
     </w:p>
     <w:p>
@@ -331,22 +158,22 @@
         <w:pStyle w:val="ListParagraph"/>
         <w:numPr>
           <w:ilvl w:val="0"/>
-          <w:numId w:val="3"/>
+          <w:numId w:val="1"/>
         </w:numPr>
-        <w:spacing w:after="0" w:line="240" w:lineRule="auto"/>
-        <w:rPr>
-          <w:rFonts w:ascii="Times New Roman" w:hAnsi="Times New Roman" w:cs="Times New Roman"/>
-          <w:sz w:val="24"/>
-          <w:szCs w:val="24"/>
-        </w:rPr>
-      </w:pPr>
-      <w:r>
-        <w:rPr>
-          <w:rFonts w:ascii="Times New Roman" w:hAnsi="Times New Roman" w:cs="Times New Roman"/>
-          <w:sz w:val="24"/>
-          <w:szCs w:val="24"/>
-        </w:rPr>
-        <w:t>Used opencsv-3.8 jar to read/write or parse the csv files.</w:t>
+        <w:spacing w:line="240" w:lineRule="auto"/>
+        <w:rPr>
+          <w:rFonts w:ascii="Times New Roman" w:hAnsi="Times New Roman" w:cs="Times New Roman"/>
+          <w:sz w:val="24"/>
+          <w:szCs w:val="24"/>
+        </w:rPr>
+      </w:pPr>
+      <w:r>
+        <w:rPr>
+          <w:rFonts w:ascii="Times New Roman" w:hAnsi="Times New Roman" w:cs="Times New Roman"/>
+          <w:sz w:val="24"/>
+          <w:szCs w:val="24"/>
+        </w:rPr>
+        <w:t>Add your project to your server.</w:t>
       </w:r>
     </w:p>
     <w:p>
@@ -354,40 +181,22 @@
         <w:pStyle w:val="ListParagraph"/>
         <w:numPr>
           <w:ilvl w:val="0"/>
-          <w:numId w:val="3"/>
+          <w:numId w:val="1"/>
         </w:numPr>
-        <w:spacing w:after="0" w:line="240" w:lineRule="auto"/>
-        <w:rPr>
-          <w:rFonts w:ascii="Times New Roman" w:hAnsi="Times New Roman" w:cs="Times New Roman"/>
-          <w:sz w:val="24"/>
-          <w:szCs w:val="24"/>
-        </w:rPr>
-      </w:pPr>
-      <w:r>
-        <w:rPr>
-          <w:rFonts w:ascii="Times New Roman" w:hAnsi="Times New Roman" w:cs="Times New Roman"/>
-          <w:sz w:val="24"/>
-          <w:szCs w:val="24"/>
-        </w:rPr>
-        <w:t xml:space="preserve">Created </w:t>
-      </w:r>
-      <w:proofErr w:type="spellStart"/>
-      <w:r>
-        <w:rPr>
-          <w:rFonts w:ascii="Times New Roman" w:hAnsi="Times New Roman" w:cs="Times New Roman"/>
-          <w:sz w:val="24"/>
-          <w:szCs w:val="24"/>
-        </w:rPr>
-        <w:t>meessages.property</w:t>
-      </w:r>
-      <w:proofErr w:type="spellEnd"/>
-      <w:r>
-        <w:rPr>
-          <w:rFonts w:ascii="Times New Roman" w:hAnsi="Times New Roman" w:cs="Times New Roman"/>
-          <w:sz w:val="24"/>
-          <w:szCs w:val="24"/>
-        </w:rPr>
-        <w:t xml:space="preserve"> file under WEB-INF folder for initializing the variables with values such as file name, file path etc. and Any changes made to these variable values will change the values in entire project.</w:t>
+        <w:spacing w:line="240" w:lineRule="auto"/>
+        <w:rPr>
+          <w:rFonts w:ascii="Times New Roman" w:hAnsi="Times New Roman" w:cs="Times New Roman"/>
+          <w:sz w:val="24"/>
+          <w:szCs w:val="24"/>
+        </w:rPr>
+      </w:pPr>
+      <w:r>
+        <w:rPr>
+          <w:rFonts w:ascii="Times New Roman" w:hAnsi="Times New Roman" w:cs="Times New Roman"/>
+          <w:sz w:val="24"/>
+          <w:szCs w:val="24"/>
+        </w:rPr>
+        <w:t>Start the tomcat server.</w:t>
       </w:r>
     </w:p>
     <w:p>
@@ -395,174 +204,22 @@
         <w:pStyle w:val="ListParagraph"/>
         <w:numPr>
           <w:ilvl w:val="0"/>
-          <w:numId w:val="3"/>
+          <w:numId w:val="1"/>
         </w:numPr>
-        <w:spacing w:after="0" w:line="240" w:lineRule="auto"/>
-        <w:rPr>
-          <w:rFonts w:ascii="Times New Roman" w:hAnsi="Times New Roman" w:cs="Times New Roman"/>
-          <w:sz w:val="24"/>
-          <w:szCs w:val="24"/>
-        </w:rPr>
-      </w:pPr>
-      <w:r>
-        <w:rPr>
-          <w:rFonts w:ascii="Times New Roman" w:hAnsi="Times New Roman" w:cs="Times New Roman"/>
-          <w:sz w:val="24"/>
-          <w:szCs w:val="24"/>
-        </w:rPr>
-        <w:t>Created POJO objects under com.test.bo package to map the variables with the input csv file header values.</w:t>
-      </w:r>
-    </w:p>
-    <w:p>
-      <w:pPr>
-        <w:pStyle w:val="ListParagraph"/>
-        <w:numPr>
-          <w:ilvl w:val="0"/>
-          <w:numId w:val="3"/>
-        </w:numPr>
-        <w:spacing w:after="0" w:line="240" w:lineRule="auto"/>
-        <w:rPr>
-          <w:rFonts w:ascii="Times New Roman" w:hAnsi="Times New Roman" w:cs="Times New Roman"/>
-          <w:sz w:val="24"/>
-          <w:szCs w:val="24"/>
-        </w:rPr>
-      </w:pPr>
-      <w:r>
-        <w:rPr>
-          <w:rFonts w:ascii="Times New Roman" w:hAnsi="Times New Roman" w:cs="Times New Roman"/>
-          <w:sz w:val="24"/>
-          <w:szCs w:val="24"/>
-        </w:rPr>
-        <w:t xml:space="preserve">Created a Controller </w:t>
-      </w:r>
-      <w:r>
-        <w:rPr>
-          <w:rFonts w:ascii="Times New Roman" w:hAnsi="Times New Roman" w:cs="Times New Roman"/>
-          <w:sz w:val="24"/>
-          <w:szCs w:val="24"/>
-        </w:rPr>
-        <w:t>“</w:t>
-      </w:r>
-      <w:proofErr w:type="spellStart"/>
-      <w:r>
-        <w:rPr>
-          <w:rFonts w:ascii="Times New Roman" w:hAnsi="Times New Roman" w:cs="Times New Roman"/>
-          <w:sz w:val="24"/>
-          <w:szCs w:val="24"/>
-        </w:rPr>
-        <w:t>FundController.java”</w:t>
-      </w:r>
-      <w:r>
-        <w:rPr>
-          <w:rFonts w:ascii="Times New Roman" w:hAnsi="Times New Roman" w:cs="Times New Roman"/>
-          <w:sz w:val="24"/>
-          <w:szCs w:val="24"/>
-        </w:rPr>
-        <w:t>class</w:t>
-      </w:r>
-      <w:proofErr w:type="spellEnd"/>
-      <w:r>
-        <w:rPr>
-          <w:rFonts w:ascii="Times New Roman" w:hAnsi="Times New Roman" w:cs="Times New Roman"/>
-          <w:sz w:val="24"/>
-          <w:szCs w:val="24"/>
-        </w:rPr>
-        <w:t xml:space="preserve"> under </w:t>
-      </w:r>
-      <w:proofErr w:type="spellStart"/>
-      <w:r>
-        <w:rPr>
-          <w:rFonts w:ascii="Times New Roman" w:hAnsi="Times New Roman" w:cs="Times New Roman"/>
-          <w:sz w:val="24"/>
-          <w:szCs w:val="24"/>
-        </w:rPr>
-        <w:t>com.test.controller</w:t>
-      </w:r>
-      <w:proofErr w:type="spellEnd"/>
-      <w:r>
-        <w:rPr>
-          <w:rFonts w:ascii="Times New Roman" w:hAnsi="Times New Roman" w:cs="Times New Roman"/>
-          <w:sz w:val="24"/>
-          <w:szCs w:val="24"/>
-        </w:rPr>
-        <w:t xml:space="preserve"> package to get the request, process and send the response.</w:t>
-      </w:r>
-    </w:p>
-    <w:p>
-      <w:pPr>
-        <w:pStyle w:val="ListParagraph"/>
-        <w:numPr>
-          <w:ilvl w:val="0"/>
-          <w:numId w:val="3"/>
-        </w:numPr>
-        <w:spacing w:after="0" w:line="240" w:lineRule="auto"/>
-        <w:rPr>
-          <w:rFonts w:ascii="Times New Roman" w:hAnsi="Times New Roman" w:cs="Times New Roman"/>
-          <w:sz w:val="24"/>
-          <w:szCs w:val="24"/>
-        </w:rPr>
-      </w:pPr>
-      <w:r>
-        <w:rPr>
-          <w:rFonts w:ascii="Times New Roman" w:hAnsi="Times New Roman" w:cs="Times New Roman"/>
-          <w:sz w:val="24"/>
-          <w:szCs w:val="24"/>
-        </w:rPr>
-        <w:t xml:space="preserve">Used </w:t>
-      </w:r>
-      <w:r>
-        <w:rPr>
-          <w:rFonts w:ascii="Times New Roman" w:hAnsi="Times New Roman" w:cs="Times New Roman"/>
-          <w:sz w:val="24"/>
-          <w:szCs w:val="24"/>
-        </w:rPr>
-        <w:t>apache-tomcat-7.0.73</w:t>
-      </w:r>
-      <w:r>
-        <w:rPr>
-          <w:rFonts w:ascii="Times New Roman" w:hAnsi="Times New Roman" w:cs="Times New Roman"/>
-          <w:sz w:val="24"/>
-          <w:szCs w:val="24"/>
-        </w:rPr>
-        <w:t xml:space="preserve"> server to run the application.</w:t>
-      </w:r>
-    </w:p>
-    <w:p>
-      <w:pPr>
-        <w:spacing w:after="0" w:line="240" w:lineRule="auto"/>
-        <w:rPr>
-          <w:rFonts w:ascii="Times New Roman" w:hAnsi="Times New Roman" w:cs="Times New Roman"/>
-          <w:sz w:val="24"/>
-          <w:szCs w:val="24"/>
-        </w:rPr>
-      </w:pPr>
-    </w:p>
-    <w:p>
-      <w:pPr>
-        <w:spacing w:after="0" w:line="240" w:lineRule="auto"/>
-        <w:rPr>
-          <w:rFonts w:ascii="Times New Roman" w:hAnsi="Times New Roman" w:cs="Times New Roman"/>
-          <w:sz w:val="24"/>
-          <w:szCs w:val="24"/>
-        </w:rPr>
-      </w:pPr>
-    </w:p>
-    <w:p>
-      <w:pPr>
-        <w:spacing w:after="0" w:line="240" w:lineRule="auto"/>
-        <w:rPr>
-          <w:rFonts w:ascii="Times New Roman" w:hAnsi="Times New Roman" w:cs="Times New Roman"/>
-          <w:sz w:val="24"/>
-          <w:szCs w:val="24"/>
-        </w:rPr>
-      </w:pPr>
-      <w:r>
-        <w:rPr>
-          <w:rFonts w:ascii="Times New Roman" w:hAnsi="Times New Roman" w:cs="Times New Roman"/>
-          <w:sz w:val="24"/>
-          <w:szCs w:val="24"/>
-        </w:rPr>
-        <w:t xml:space="preserve">Once Server is started, when request </w:t>
+        <w:spacing w:line="240" w:lineRule="auto"/>
+        <w:rPr>
+          <w:rFonts w:ascii="Times New Roman" w:hAnsi="Times New Roman" w:cs="Times New Roman"/>
+          <w:sz w:val="24"/>
+          <w:szCs w:val="24"/>
+        </w:rPr>
+      </w:pPr>
+      <w:r>
+        <w:rPr>
+          <w:rFonts w:ascii="Times New Roman" w:hAnsi="Times New Roman" w:cs="Times New Roman"/>
+          <w:sz w:val="24"/>
+          <w:szCs w:val="24"/>
+        </w:rPr>
+        <w:t xml:space="preserve">Once the server is started, open the link </w:t>
       </w:r>
       <w:hyperlink r:id="rId6" w:history="1">
         <w:r>
@@ -581,6 +238,380 @@
           <w:sz w:val="24"/>
           <w:szCs w:val="24"/>
         </w:rPr>
+        <w:t xml:space="preserve"> in chrome. It will download the file output CSV file “monthlyOutPerformance.csv”.</w:t>
+      </w:r>
+    </w:p>
+    <w:p>
+      <w:pPr>
+        <w:spacing w:line="240" w:lineRule="auto"/>
+        <w:rPr>
+          <w:rFonts w:ascii="Times New Roman" w:hAnsi="Times New Roman" w:cs="Times New Roman"/>
+          <w:sz w:val="24"/>
+          <w:szCs w:val="24"/>
+        </w:rPr>
+      </w:pPr>
+    </w:p>
+    <w:p>
+      <w:pPr>
+        <w:spacing w:after="0" w:line="480" w:lineRule="auto"/>
+        <w:rPr>
+          <w:rFonts w:ascii="Times New Roman" w:hAnsi="Times New Roman" w:cs="Times New Roman"/>
+          <w:b/>
+          <w:sz w:val="32"/>
+          <w:szCs w:val="32"/>
+          <w:u w:val="single"/>
+        </w:rPr>
+      </w:pPr>
+      <w:r>
+        <w:rPr>
+          <w:rFonts w:ascii="Times New Roman" w:hAnsi="Times New Roman" w:cs="Times New Roman"/>
+          <w:b/>
+          <w:sz w:val="32"/>
+          <w:szCs w:val="32"/>
+          <w:u w:val="single"/>
+        </w:rPr>
+        <w:t xml:space="preserve">Steps </w:t>
+      </w:r>
+      <w:r>
+        <w:rPr>
+          <w:rFonts w:ascii="Times New Roman" w:hAnsi="Times New Roman" w:cs="Times New Roman"/>
+          <w:b/>
+          <w:sz w:val="32"/>
+          <w:szCs w:val="32"/>
+          <w:u w:val="single"/>
+        </w:rPr>
+        <w:t xml:space="preserve">Followed to </w:t>
+      </w:r>
+      <w:r>
+        <w:rPr>
+          <w:rFonts w:ascii="Times New Roman" w:hAnsi="Times New Roman" w:cs="Times New Roman"/>
+          <w:b/>
+          <w:sz w:val="32"/>
+          <w:szCs w:val="32"/>
+          <w:u w:val="single"/>
+        </w:rPr>
+        <w:t>Implement the Code</w:t>
+      </w:r>
+    </w:p>
+    <w:p>
+      <w:pPr>
+        <w:pStyle w:val="ListParagraph"/>
+        <w:numPr>
+          <w:ilvl w:val="0"/>
+          <w:numId w:val="3"/>
+        </w:numPr>
+        <w:spacing w:after="0" w:line="240" w:lineRule="auto"/>
+        <w:rPr>
+          <w:rFonts w:ascii="Times New Roman" w:hAnsi="Times New Roman" w:cs="Times New Roman"/>
+          <w:sz w:val="24"/>
+          <w:szCs w:val="24"/>
+        </w:rPr>
+      </w:pPr>
+      <w:r>
+        <w:rPr>
+          <w:rFonts w:ascii="Times New Roman" w:hAnsi="Times New Roman" w:cs="Times New Roman"/>
+          <w:sz w:val="24"/>
+          <w:szCs w:val="24"/>
+        </w:rPr>
+        <w:t>Created a dynamic project “</w:t>
+      </w:r>
+      <w:proofErr w:type="spellStart"/>
+      <w:r>
+        <w:rPr>
+          <w:rFonts w:ascii="Times New Roman" w:hAnsi="Times New Roman" w:cs="Times New Roman"/>
+          <w:sz w:val="24"/>
+          <w:szCs w:val="24"/>
+        </w:rPr>
+        <w:t>FundResearch</w:t>
+      </w:r>
+      <w:proofErr w:type="spellEnd"/>
+      <w:r>
+        <w:rPr>
+          <w:rFonts w:ascii="Times New Roman" w:hAnsi="Times New Roman" w:cs="Times New Roman"/>
+          <w:sz w:val="24"/>
+          <w:szCs w:val="24"/>
+        </w:rPr>
+        <w:t>” in Eclipse using Java 8.</w:t>
+      </w:r>
+    </w:p>
+    <w:p>
+      <w:pPr>
+        <w:pStyle w:val="ListParagraph"/>
+        <w:numPr>
+          <w:ilvl w:val="0"/>
+          <w:numId w:val="3"/>
+        </w:numPr>
+        <w:spacing w:after="0" w:line="240" w:lineRule="auto"/>
+        <w:rPr>
+          <w:rFonts w:ascii="Times New Roman" w:hAnsi="Times New Roman" w:cs="Times New Roman"/>
+          <w:sz w:val="24"/>
+          <w:szCs w:val="24"/>
+        </w:rPr>
+      </w:pPr>
+      <w:r>
+        <w:rPr>
+          <w:rFonts w:ascii="Times New Roman" w:hAnsi="Times New Roman" w:cs="Times New Roman"/>
+          <w:sz w:val="24"/>
+          <w:szCs w:val="24"/>
+        </w:rPr>
+        <w:t>Used Spring MVC framework to implement the code.</w:t>
+      </w:r>
+    </w:p>
+    <w:p>
+      <w:pPr>
+        <w:pStyle w:val="ListParagraph"/>
+        <w:numPr>
+          <w:ilvl w:val="0"/>
+          <w:numId w:val="3"/>
+        </w:numPr>
+        <w:spacing w:after="0" w:line="240" w:lineRule="auto"/>
+        <w:rPr>
+          <w:rFonts w:ascii="Times New Roman" w:hAnsi="Times New Roman" w:cs="Times New Roman"/>
+          <w:sz w:val="24"/>
+          <w:szCs w:val="24"/>
+        </w:rPr>
+      </w:pPr>
+      <w:r>
+        <w:rPr>
+          <w:rFonts w:ascii="Times New Roman" w:hAnsi="Times New Roman" w:cs="Times New Roman"/>
+          <w:sz w:val="24"/>
+          <w:szCs w:val="24"/>
+        </w:rPr>
+        <w:t>Used opencsv-3.8 jar to read/write or parse the csv files.</w:t>
+      </w:r>
+    </w:p>
+    <w:p>
+      <w:pPr>
+        <w:pStyle w:val="ListParagraph"/>
+        <w:numPr>
+          <w:ilvl w:val="0"/>
+          <w:numId w:val="3"/>
+        </w:numPr>
+        <w:spacing w:after="0" w:line="240" w:lineRule="auto"/>
+        <w:rPr>
+          <w:rFonts w:ascii="Times New Roman" w:hAnsi="Times New Roman" w:cs="Times New Roman"/>
+          <w:sz w:val="24"/>
+          <w:szCs w:val="24"/>
+        </w:rPr>
+      </w:pPr>
+      <w:r>
+        <w:rPr>
+          <w:rFonts w:ascii="Times New Roman" w:hAnsi="Times New Roman" w:cs="Times New Roman"/>
+          <w:sz w:val="24"/>
+          <w:szCs w:val="24"/>
+        </w:rPr>
+        <w:t xml:space="preserve">Created </w:t>
+      </w:r>
+      <w:proofErr w:type="spellStart"/>
+      <w:r>
+        <w:rPr>
+          <w:rFonts w:ascii="Times New Roman" w:hAnsi="Times New Roman" w:cs="Times New Roman"/>
+          <w:sz w:val="24"/>
+          <w:szCs w:val="24"/>
+        </w:rPr>
+        <w:t>meessages.property</w:t>
+      </w:r>
+      <w:proofErr w:type="spellEnd"/>
+      <w:r>
+        <w:rPr>
+          <w:rFonts w:ascii="Times New Roman" w:hAnsi="Times New Roman" w:cs="Times New Roman"/>
+          <w:sz w:val="24"/>
+          <w:szCs w:val="24"/>
+        </w:rPr>
+        <w:t xml:space="preserve"> file under WEB-INF folder for initializing the variables with values such as file name, file path etc. and Any changes made to these variable values will change the values in entire project.</w:t>
+      </w:r>
+    </w:p>
+    <w:p>
+      <w:pPr>
+        <w:pStyle w:val="ListParagraph"/>
+        <w:numPr>
+          <w:ilvl w:val="0"/>
+          <w:numId w:val="3"/>
+        </w:numPr>
+        <w:spacing w:after="0" w:line="240" w:lineRule="auto"/>
+        <w:rPr>
+          <w:rFonts w:ascii="Times New Roman" w:hAnsi="Times New Roman" w:cs="Times New Roman"/>
+          <w:sz w:val="24"/>
+          <w:szCs w:val="24"/>
+        </w:rPr>
+      </w:pPr>
+      <w:r>
+        <w:rPr>
+          <w:rFonts w:ascii="Times New Roman" w:hAnsi="Times New Roman" w:cs="Times New Roman"/>
+          <w:sz w:val="24"/>
+          <w:szCs w:val="24"/>
+        </w:rPr>
+        <w:t>Created POJO objects under com.test.bo package to map the variables with the input csv file header values.</w:t>
+      </w:r>
+    </w:p>
+    <w:p>
+      <w:pPr>
+        <w:pStyle w:val="ListParagraph"/>
+        <w:numPr>
+          <w:ilvl w:val="0"/>
+          <w:numId w:val="3"/>
+        </w:numPr>
+        <w:spacing w:after="0" w:line="240" w:lineRule="auto"/>
+        <w:rPr>
+          <w:rFonts w:ascii="Times New Roman" w:hAnsi="Times New Roman" w:cs="Times New Roman"/>
+          <w:sz w:val="24"/>
+          <w:szCs w:val="24"/>
+        </w:rPr>
+      </w:pPr>
+      <w:r>
+        <w:rPr>
+          <w:rFonts w:ascii="Times New Roman" w:hAnsi="Times New Roman" w:cs="Times New Roman"/>
+          <w:sz w:val="24"/>
+          <w:szCs w:val="24"/>
+        </w:rPr>
+        <w:t xml:space="preserve">Created a Controller </w:t>
+      </w:r>
+      <w:r>
+        <w:rPr>
+          <w:rFonts w:ascii="Times New Roman" w:hAnsi="Times New Roman" w:cs="Times New Roman"/>
+          <w:sz w:val="24"/>
+          <w:szCs w:val="24"/>
+        </w:rPr>
+        <w:t>“</w:t>
+      </w:r>
+      <w:proofErr w:type="spellStart"/>
+      <w:r>
+        <w:rPr>
+          <w:rFonts w:ascii="Times New Roman" w:hAnsi="Times New Roman" w:cs="Times New Roman"/>
+          <w:sz w:val="24"/>
+          <w:szCs w:val="24"/>
+        </w:rPr>
+        <w:t>FundController.java”</w:t>
+      </w:r>
+      <w:r>
+        <w:rPr>
+          <w:rFonts w:ascii="Times New Roman" w:hAnsi="Times New Roman" w:cs="Times New Roman"/>
+          <w:sz w:val="24"/>
+          <w:szCs w:val="24"/>
+        </w:rPr>
+        <w:t>class</w:t>
+      </w:r>
+      <w:proofErr w:type="spellEnd"/>
+      <w:r>
+        <w:rPr>
+          <w:rFonts w:ascii="Times New Roman" w:hAnsi="Times New Roman" w:cs="Times New Roman"/>
+          <w:sz w:val="24"/>
+          <w:szCs w:val="24"/>
+        </w:rPr>
+        <w:t xml:space="preserve"> under </w:t>
+      </w:r>
+      <w:proofErr w:type="spellStart"/>
+      <w:r>
+        <w:rPr>
+          <w:rFonts w:ascii="Times New Roman" w:hAnsi="Times New Roman" w:cs="Times New Roman"/>
+          <w:sz w:val="24"/>
+          <w:szCs w:val="24"/>
+        </w:rPr>
+        <w:t>com.test.controller</w:t>
+      </w:r>
+      <w:proofErr w:type="spellEnd"/>
+      <w:r>
+        <w:rPr>
+          <w:rFonts w:ascii="Times New Roman" w:hAnsi="Times New Roman" w:cs="Times New Roman"/>
+          <w:sz w:val="24"/>
+          <w:szCs w:val="24"/>
+        </w:rPr>
+        <w:t xml:space="preserve"> package to get the request, process and send the response.</w:t>
+      </w:r>
+    </w:p>
+    <w:p>
+      <w:pPr>
+        <w:pStyle w:val="ListParagraph"/>
+        <w:numPr>
+          <w:ilvl w:val="0"/>
+          <w:numId w:val="3"/>
+        </w:numPr>
+        <w:spacing w:after="0" w:line="240" w:lineRule="auto"/>
+        <w:rPr>
+          <w:rFonts w:ascii="Times New Roman" w:hAnsi="Times New Roman" w:cs="Times New Roman"/>
+          <w:sz w:val="24"/>
+          <w:szCs w:val="24"/>
+        </w:rPr>
+      </w:pPr>
+      <w:r>
+        <w:rPr>
+          <w:rFonts w:ascii="Times New Roman" w:hAnsi="Times New Roman" w:cs="Times New Roman"/>
+          <w:sz w:val="24"/>
+          <w:szCs w:val="24"/>
+        </w:rPr>
+        <w:t xml:space="preserve">Used </w:t>
+      </w:r>
+      <w:r>
+        <w:rPr>
+          <w:rFonts w:ascii="Times New Roman" w:hAnsi="Times New Roman" w:cs="Times New Roman"/>
+          <w:sz w:val="24"/>
+          <w:szCs w:val="24"/>
+        </w:rPr>
+        <w:t>apache-tomcat-7.0.73</w:t>
+      </w:r>
+      <w:r>
+        <w:rPr>
+          <w:rFonts w:ascii="Times New Roman" w:hAnsi="Times New Roman" w:cs="Times New Roman"/>
+          <w:sz w:val="24"/>
+          <w:szCs w:val="24"/>
+        </w:rPr>
+        <w:t xml:space="preserve"> server to run the application.</w:t>
+      </w:r>
+    </w:p>
+    <w:p>
+      <w:pPr>
+        <w:spacing w:after="0" w:line="240" w:lineRule="auto"/>
+        <w:rPr>
+          <w:rFonts w:ascii="Times New Roman" w:hAnsi="Times New Roman" w:cs="Times New Roman"/>
+          <w:sz w:val="24"/>
+          <w:szCs w:val="24"/>
+        </w:rPr>
+      </w:pPr>
+    </w:p>
+    <w:p>
+      <w:pPr>
+        <w:spacing w:after="0" w:line="240" w:lineRule="auto"/>
+        <w:rPr>
+          <w:rFonts w:ascii="Times New Roman" w:hAnsi="Times New Roman" w:cs="Times New Roman"/>
+          <w:sz w:val="24"/>
+          <w:szCs w:val="24"/>
+        </w:rPr>
+      </w:pPr>
+    </w:p>
+    <w:p>
+      <w:pPr>
+        <w:spacing w:after="0" w:line="240" w:lineRule="auto"/>
+        <w:rPr>
+          <w:rFonts w:ascii="Times New Roman" w:hAnsi="Times New Roman" w:cs="Times New Roman"/>
+          <w:sz w:val="24"/>
+          <w:szCs w:val="24"/>
+        </w:rPr>
+      </w:pPr>
+      <w:r>
+        <w:rPr>
+          <w:rFonts w:ascii="Times New Roman" w:hAnsi="Times New Roman" w:cs="Times New Roman"/>
+          <w:sz w:val="24"/>
+          <w:szCs w:val="24"/>
+        </w:rPr>
+        <w:t xml:space="preserve">Once Server is started, when request </w:t>
+      </w:r>
+      <w:hyperlink r:id="rId7" w:history="1">
+        <w:r>
+          <w:rPr>
+            <w:rStyle w:val="Hyperlink"/>
+            <w:rFonts w:ascii="Times New Roman" w:hAnsi="Times New Roman" w:cs="Times New Roman"/>
+            <w:sz w:val="24"/>
+            <w:szCs w:val="24"/>
+          </w:rPr>
+          <w:t>http://localhost:8080/FundResearch/</w:t>
+        </w:r>
+      </w:hyperlink>
+      <w:r>
+        <w:rPr>
+          <w:rFonts w:ascii="Times New Roman" w:hAnsi="Times New Roman" w:cs="Times New Roman"/>
+          <w:sz w:val="24"/>
+          <w:szCs w:val="24"/>
+        </w:rPr>
         <w:t xml:space="preserve"> is made, the dispatcher servlet invokes the appropriate Controller to get the </w:t>
       </w:r>
       <w:proofErr w:type="spellStart"/>
@@ -663,8 +694,6 @@
           <w:szCs w:val="24"/>
         </w:rPr>
       </w:pPr>
-      <w:bookmarkStart w:id="0" w:name="_GoBack"/>
-      <w:bookmarkEnd w:id="0"/>
     </w:p>
     <w:sectPr>
       <w:pgSz w:w="11906" w:h="16838"/>

</xml_diff>